<commit_message>
Version 1.0.0 - Making some changes!
</commit_message>
<xml_diff>
--- a/MyApplication/Documents/Readme.docx
+++ b/MyApplication/Documents/Readme.docx
@@ -66,17 +66,45 @@
           <w:rtl/>
           <w:lang w:bidi="fa-IR"/>
         </w:rPr>
-        <w:t>درج کنترل‌های مورد نیاز در داخل فرم</w:t>
-      </w:r>
-      <w:r>
-        <w:rPr>
-          <w:rFonts w:ascii="Courier New" w:hAnsi="Courier New" w:cs="Courier New" w:hint="cs"/>
-          <w:sz w:val="20"/>
-          <w:szCs w:val="20"/>
-          <w:rtl/>
-          <w:lang w:bidi="fa-IR"/>
-        </w:rPr>
-        <w:t>.</w:t>
+        <w:t xml:space="preserve">ابتدا برای فرم مربوطه </w:t>
+      </w:r>
+      <w:r>
+        <w:rPr>
+          <w:rFonts w:ascii="Courier New" w:hAnsi="Courier New" w:cs="Courier New"/>
+          <w:sz w:val="20"/>
+          <w:szCs w:val="20"/>
+          <w:lang w:bidi="fa-IR"/>
+        </w:rPr>
+        <w:t>StartPosition Property</w:t>
+      </w:r>
+      <w:r>
+        <w:rPr>
+          <w:rFonts w:ascii="Courier New" w:hAnsi="Courier New" w:cs="Courier New" w:hint="cs"/>
+          <w:sz w:val="20"/>
+          <w:szCs w:val="20"/>
+          <w:rtl/>
+          <w:lang w:bidi="fa-IR"/>
+        </w:rPr>
+        <w:t xml:space="preserve"> را برابر </w:t>
+      </w:r>
+      <w:r>
+        <w:rPr>
+          <w:rFonts w:ascii="Courier New" w:hAnsi="Courier New" w:cs="Courier New"/>
+          <w:sz w:val="20"/>
+          <w:szCs w:val="20"/>
+          <w:lang w:bidi="fa-IR"/>
+        </w:rPr>
+        <w:t>CenterScreen</w:t>
+      </w:r>
+      <w:r>
+        <w:rPr>
+          <w:rFonts w:ascii="Courier New" w:hAnsi="Courier New" w:cs="Courier New" w:hint="cs"/>
+          <w:sz w:val="20"/>
+          <w:szCs w:val="20"/>
+          <w:rtl/>
+          <w:lang w:bidi="fa-IR"/>
+        </w:rPr>
+        <w:t xml:space="preserve"> قرار می‌دهیم.</w:t>
       </w:r>
     </w:p>
     <w:p>
@@ -102,94 +130,26 @@
           <w:rtl/>
           <w:lang w:bidi="fa-IR"/>
         </w:rPr>
-        <w:t xml:space="preserve">عناوین </w:t>
-      </w:r>
-      <w:r>
-        <w:rPr>
-          <w:rFonts w:ascii="Courier New" w:hAnsi="Courier New" w:cs="Courier New"/>
-          <w:sz w:val="20"/>
-          <w:szCs w:val="20"/>
-          <w:lang w:bidi="fa-IR"/>
-        </w:rPr>
-        <w:t>Label</w:t>
-      </w:r>
-      <w:r>
-        <w:rPr>
-          <w:rFonts w:ascii="Courier New" w:hAnsi="Courier New" w:cs="Courier New" w:hint="cs"/>
-          <w:sz w:val="20"/>
-          <w:szCs w:val="20"/>
-          <w:rtl/>
-          <w:lang w:bidi="fa-IR"/>
-        </w:rPr>
-        <w:t xml:space="preserve"> ها و </w:t>
-      </w:r>
-      <w:r>
-        <w:rPr>
-          <w:rFonts w:ascii="Courier New" w:hAnsi="Courier New" w:cs="Courier New"/>
-          <w:sz w:val="20"/>
-          <w:szCs w:val="20"/>
-          <w:lang w:bidi="fa-IR"/>
-        </w:rPr>
-        <w:t>Button</w:t>
-      </w:r>
-      <w:r>
-        <w:rPr>
-          <w:rFonts w:ascii="Courier New" w:hAnsi="Courier New" w:cs="Courier New" w:hint="cs"/>
-          <w:sz w:val="20"/>
-          <w:szCs w:val="20"/>
-          <w:rtl/>
-          <w:lang w:bidi="fa-IR"/>
-        </w:rPr>
-        <w:t xml:space="preserve"> ها را </w:t>
-      </w:r>
-      <w:r>
-        <w:rPr>
-          <w:rFonts w:ascii="Courier New" w:hAnsi="Courier New" w:cs="Courier New" w:hint="cs"/>
-          <w:sz w:val="20"/>
-          <w:szCs w:val="20"/>
-          <w:rtl/>
-          <w:lang w:bidi="fa-IR"/>
-        </w:rPr>
-        <w:t xml:space="preserve">تغییر داده و در صورت نیاز در نام آنها از </w:t>
-      </w:r>
-      <w:r>
-        <w:rPr>
-          <w:rFonts w:ascii="Courier New" w:hAnsi="Courier New" w:cs="Courier New"/>
-          <w:sz w:val="20"/>
-          <w:szCs w:val="20"/>
-          <w:lang w:bidi="fa-IR"/>
-        </w:rPr>
-        <w:t>&amp;</w:t>
-      </w:r>
-      <w:r>
-        <w:rPr>
-          <w:rFonts w:ascii="Courier New" w:hAnsi="Courier New" w:cs="Courier New" w:hint="cs"/>
-          <w:sz w:val="20"/>
-          <w:szCs w:val="20"/>
-          <w:rtl/>
-          <w:lang w:bidi="fa-IR"/>
-        </w:rPr>
-        <w:t xml:space="preserve"> </w:t>
-      </w:r>
-      <w:r>
-        <w:rPr>
-          <w:rFonts w:ascii="Courier New" w:hAnsi="Courier New" w:cs="Courier New" w:hint="cs"/>
-          <w:sz w:val="20"/>
-          <w:szCs w:val="20"/>
-          <w:rtl/>
-          <w:lang w:bidi="fa-IR"/>
-        </w:rPr>
-        <w:t>استفاده می‌کنیم</w:t>
-      </w:r>
-      <w:r>
-        <w:rPr>
-          <w:rFonts w:ascii="Courier New" w:hAnsi="Courier New" w:cs="Courier New" w:hint="cs"/>
-          <w:sz w:val="20"/>
-          <w:szCs w:val="20"/>
-          <w:rtl/>
-          <w:lang w:bidi="fa-IR"/>
-        </w:rPr>
-        <w:t>.</w:t>
+        <w:t xml:space="preserve">از طریق </w:t>
+      </w:r>
+      <w:r>
+        <w:rPr>
+          <w:rFonts w:ascii="Courier New" w:hAnsi="Courier New" w:cs="Courier New"/>
+          <w:sz w:val="20"/>
+          <w:szCs w:val="20"/>
+          <w:lang w:bidi="fa-IR"/>
+        </w:rPr>
+        <w:t>Text Property</w:t>
+      </w:r>
+      <w:r>
+        <w:rPr>
+          <w:rFonts w:ascii="Courier New" w:hAnsi="Courier New" w:cs="Courier New" w:hint="cs"/>
+          <w:sz w:val="20"/>
+          <w:szCs w:val="20"/>
+          <w:rtl/>
+          <w:lang w:bidi="fa-IR"/>
+        </w:rPr>
+        <w:t xml:space="preserve"> عنوان مناسبی به فرم مربوطه می‌دهیم.</w:t>
       </w:r>
     </w:p>
     <w:p>
@@ -215,9 +175,157 @@
           <w:rtl/>
           <w:lang w:bidi="fa-IR"/>
         </w:rPr>
+        <w:t>درج کنترل‌های مورد نیاز در داخل فرم</w:t>
+      </w:r>
+      <w:r>
+        <w:rPr>
+          <w:rFonts w:ascii="Courier New" w:hAnsi="Courier New" w:cs="Courier New" w:hint="cs"/>
+          <w:sz w:val="20"/>
+          <w:szCs w:val="20"/>
+          <w:rtl/>
+          <w:lang w:bidi="fa-IR"/>
+        </w:rPr>
+        <w:t>.</w:t>
+      </w:r>
+    </w:p>
+    <w:p>
+      <w:pPr>
+        <w:pStyle w:val="ListParagraph"/>
+        <w:numPr>
+          <w:ilvl w:val="0"/>
+          <w:numId w:val="1"/>
+        </w:numPr>
+        <w:bidi/>
+        <w:rPr>
+          <w:rFonts w:ascii="Courier New" w:hAnsi="Courier New" w:cs="Courier New"/>
+          <w:sz w:val="20"/>
+          <w:szCs w:val="20"/>
+          <w:lang w:bidi="fa-IR"/>
+        </w:rPr>
+      </w:pPr>
+      <w:r>
+        <w:rPr>
+          <w:rFonts w:ascii="Courier New" w:hAnsi="Courier New" w:cs="Courier New" w:hint="cs"/>
+          <w:sz w:val="20"/>
+          <w:szCs w:val="20"/>
+          <w:rtl/>
+          <w:lang w:bidi="fa-IR"/>
+        </w:rPr>
+        <w:t xml:space="preserve">عناوین </w:t>
+      </w:r>
+      <w:r>
+        <w:rPr>
+          <w:rFonts w:ascii="Courier New" w:hAnsi="Courier New" w:cs="Courier New"/>
+          <w:sz w:val="20"/>
+          <w:szCs w:val="20"/>
+          <w:lang w:bidi="fa-IR"/>
+        </w:rPr>
+        <w:t>Label</w:t>
+      </w:r>
+      <w:r>
+        <w:rPr>
+          <w:rFonts w:ascii="Courier New" w:hAnsi="Courier New" w:cs="Courier New" w:hint="cs"/>
+          <w:sz w:val="20"/>
+          <w:szCs w:val="20"/>
+          <w:rtl/>
+          <w:lang w:bidi="fa-IR"/>
+        </w:rPr>
+        <w:t xml:space="preserve"> ها و </w:t>
+      </w:r>
+      <w:r>
+        <w:rPr>
+          <w:rFonts w:ascii="Courier New" w:hAnsi="Courier New" w:cs="Courier New"/>
+          <w:sz w:val="20"/>
+          <w:szCs w:val="20"/>
+          <w:lang w:bidi="fa-IR"/>
+        </w:rPr>
+        <w:t>Button</w:t>
+      </w:r>
+      <w:r>
+        <w:rPr>
+          <w:rFonts w:ascii="Courier New" w:hAnsi="Courier New" w:cs="Courier New" w:hint="cs"/>
+          <w:sz w:val="20"/>
+          <w:szCs w:val="20"/>
+          <w:rtl/>
+          <w:lang w:bidi="fa-IR"/>
+        </w:rPr>
+        <w:t xml:space="preserve"> ها را </w:t>
+      </w:r>
+      <w:r>
+        <w:rPr>
+          <w:rFonts w:ascii="Courier New" w:hAnsi="Courier New" w:cs="Courier New" w:hint="cs"/>
+          <w:sz w:val="20"/>
+          <w:szCs w:val="20"/>
+          <w:rtl/>
+          <w:lang w:bidi="fa-IR"/>
+        </w:rPr>
+        <w:t xml:space="preserve">تغییر داده و در صورت نیاز در نام آنها از </w:t>
+      </w:r>
+      <w:r>
+        <w:rPr>
+          <w:rFonts w:ascii="Courier New" w:hAnsi="Courier New" w:cs="Courier New"/>
+          <w:sz w:val="20"/>
+          <w:szCs w:val="20"/>
+          <w:lang w:bidi="fa-IR"/>
+        </w:rPr>
+        <w:t>&amp;</w:t>
+      </w:r>
+      <w:r>
+        <w:rPr>
+          <w:rFonts w:ascii="Courier New" w:hAnsi="Courier New" w:cs="Courier New" w:hint="cs"/>
+          <w:sz w:val="20"/>
+          <w:szCs w:val="20"/>
+          <w:rtl/>
+          <w:lang w:bidi="fa-IR"/>
+        </w:rPr>
+        <w:t xml:space="preserve"> </w:t>
+      </w:r>
+      <w:r>
+        <w:rPr>
+          <w:rFonts w:ascii="Courier New" w:hAnsi="Courier New" w:cs="Courier New" w:hint="cs"/>
+          <w:sz w:val="20"/>
+          <w:szCs w:val="20"/>
+          <w:rtl/>
+          <w:lang w:bidi="fa-IR"/>
+        </w:rPr>
+        <w:t>استفاده می‌کنیم</w:t>
+      </w:r>
+      <w:r>
+        <w:rPr>
+          <w:rFonts w:ascii="Courier New" w:hAnsi="Courier New" w:cs="Courier New" w:hint="cs"/>
+          <w:sz w:val="20"/>
+          <w:szCs w:val="20"/>
+          <w:rtl/>
+          <w:lang w:bidi="fa-IR"/>
+        </w:rPr>
+        <w:t>.</w:t>
+      </w:r>
+    </w:p>
+    <w:p>
+      <w:pPr>
+        <w:pStyle w:val="ListParagraph"/>
+        <w:numPr>
+          <w:ilvl w:val="0"/>
+          <w:numId w:val="1"/>
+        </w:numPr>
+        <w:bidi/>
+        <w:rPr>
+          <w:rFonts w:ascii="Courier New" w:hAnsi="Courier New" w:cs="Courier New"/>
+          <w:sz w:val="20"/>
+          <w:szCs w:val="20"/>
+          <w:lang w:bidi="fa-IR"/>
+        </w:rPr>
+      </w:pPr>
+      <w:r>
+        <w:rPr>
+          <w:rFonts w:ascii="Courier New" w:hAnsi="Courier New" w:cs="Courier New" w:hint="cs"/>
+          <w:sz w:val="20"/>
+          <w:szCs w:val="20"/>
+          <w:rtl/>
+          <w:lang w:bidi="fa-IR"/>
+        </w:rPr>
         <w:t xml:space="preserve">چیدمان کنترل‌ها (ترجیحا بر اساس </w:t>
       </w:r>
-      <w:proofErr w:type="spellStart"/>
       <w:r>
         <w:rPr>
           <w:rFonts w:ascii="Courier New" w:hAnsi="Courier New" w:cs="Courier New"/>
@@ -227,7 +335,6 @@
         </w:rPr>
         <w:t>TextBox</w:t>
       </w:r>
-      <w:proofErr w:type="spellEnd"/>
       <w:r>
         <w:rPr>
           <w:rFonts w:ascii="Courier New" w:hAnsi="Courier New" w:cs="Courier New" w:hint="cs"/>
@@ -261,10 +368,8 @@
           <w:szCs w:val="20"/>
           <w:lang w:bidi="fa-IR"/>
         </w:rPr>
-        <w:t>Anchor</w:t>
-      </w:r>
-      <w:bookmarkStart w:id="0" w:name="_GoBack"/>
-      <w:bookmarkEnd w:id="0"/>
+        <w:t>Dock</w:t>
+      </w:r>
     </w:p>
     <w:p>
       <w:pPr>
@@ -288,7 +393,7 @@
           <w:szCs w:val="20"/>
           <w:lang w:bidi="fa-IR"/>
         </w:rPr>
-        <w:t>Dock</w:t>
+        <w:t>Anchor</w:t>
       </w:r>
     </w:p>
     <w:p>
@@ -316,6 +421,45 @@
         </w:rPr>
         <w:t>نام‌گذاری مناسب کنترل‌ها</w:t>
       </w:r>
+      <w:r>
+        <w:rPr>
+          <w:rFonts w:ascii="Courier New" w:hAnsi="Courier New" w:cs="Courier New" w:hint="cs"/>
+          <w:sz w:val="20"/>
+          <w:szCs w:val="20"/>
+          <w:rtl/>
+          <w:lang w:bidi="fa-IR"/>
+        </w:rPr>
+        <w:t xml:space="preserve"> (به شکل </w:t>
+      </w:r>
+      <w:r>
+        <w:rPr>
+          <w:rFonts w:ascii="Courier New" w:hAnsi="Courier New" w:cs="Courier New"/>
+          <w:sz w:val="20"/>
+          <w:szCs w:val="20"/>
+          <w:lang w:bidi="fa-IR"/>
+        </w:rPr>
+        <w:t>camelCase</w:t>
+      </w:r>
+      <w:r>
+        <w:rPr>
+          <w:rFonts w:ascii="Courier New" w:hAnsi="Courier New" w:cs="Courier New" w:hint="cs"/>
+          <w:sz w:val="20"/>
+          <w:szCs w:val="20"/>
+          <w:rtl/>
+          <w:lang w:bidi="fa-IR"/>
+        </w:rPr>
+        <w:t xml:space="preserve"> و به گونه‌ای که نام کنترل یا کامپونت در انتهای آن نوشته شود</w:t>
+      </w:r>
+      <w:r>
+        <w:rPr>
+          <w:rFonts w:ascii="Courier New" w:hAnsi="Courier New" w:cs="Courier New" w:hint="cs"/>
+          <w:sz w:val="20"/>
+          <w:szCs w:val="20"/>
+          <w:rtl/>
+          <w:lang w:bidi="fa-IR"/>
+        </w:rPr>
+        <w:t>)</w:t>
+      </w:r>
     </w:p>
     <w:p>
       <w:pPr>
@@ -332,7 +476,6 @@
           <w:lang w:bidi="fa-IR"/>
         </w:rPr>
       </w:pPr>
-      <w:proofErr w:type="spellStart"/>
       <w:r>
         <w:rPr>
           <w:rFonts w:ascii="Courier New" w:hAnsi="Courier New" w:cs="Courier New"/>
@@ -342,7 +485,6 @@
         </w:rPr>
         <w:t>usernameTextBox</w:t>
       </w:r>
-      <w:proofErr w:type="spellEnd"/>
     </w:p>
     <w:p>
       <w:pPr>
@@ -359,7 +501,6 @@
           <w:lang w:bidi="fa-IR"/>
         </w:rPr>
       </w:pPr>
-      <w:proofErr w:type="spellStart"/>
       <w:r>
         <w:rPr>
           <w:rFonts w:ascii="Courier New" w:hAnsi="Courier New" w:cs="Courier New"/>
@@ -369,7 +510,6 @@
         </w:rPr>
         <w:t>usernameLable</w:t>
       </w:r>
-      <w:proofErr w:type="spellEnd"/>
     </w:p>
     <w:p>
       <w:pPr>
@@ -494,7 +634,6 @@
         </w:rPr>
         <w:t xml:space="preserve">تنظیم کردن </w:t>
       </w:r>
-      <w:proofErr w:type="spellStart"/>
       <w:r>
         <w:rPr>
           <w:rFonts w:ascii="Courier New" w:hAnsi="Courier New" w:cs="Courier New"/>
@@ -504,18 +643,38 @@
         </w:rPr>
         <w:t>MaxSize</w:t>
       </w:r>
-      <w:proofErr w:type="spellEnd"/>
-      <w:r>
-        <w:rPr>
-          <w:rFonts w:ascii="Courier New" w:hAnsi="Courier New" w:cs="Courier New" w:hint="cs"/>
-          <w:sz w:val="20"/>
-          <w:szCs w:val="20"/>
-          <w:rtl/>
-          <w:lang w:bidi="fa-IR"/>
-        </w:rPr>
-        <w:t xml:space="preserve">‌ و </w:t>
-      </w:r>
-      <w:proofErr w:type="spellStart"/>
+      <w:r>
+        <w:rPr>
+          <w:rFonts w:ascii="Courier New" w:hAnsi="Courier New" w:cs="Courier New" w:hint="cs"/>
+          <w:sz w:val="20"/>
+          <w:szCs w:val="20"/>
+          <w:rtl/>
+          <w:lang w:bidi="fa-IR"/>
+        </w:rPr>
+        <w:t>‌ و</w:t>
+      </w:r>
+      <w:r>
+        <w:rPr>
+          <w:rFonts w:ascii="Courier New" w:hAnsi="Courier New" w:cs="Courier New" w:hint="cs"/>
+          <w:sz w:val="20"/>
+          <w:szCs w:val="20"/>
+          <w:rtl/>
+          <w:lang w:bidi="fa-IR"/>
+        </w:rPr>
+        <w:t>/یا</w:t>
+      </w:r>
+      <w:bookmarkStart w:id="0" w:name="_GoBack"/>
+      <w:bookmarkEnd w:id="0"/>
+      <w:r>
+        <w:rPr>
+          <w:rFonts w:ascii="Courier New" w:hAnsi="Courier New" w:cs="Courier New" w:hint="cs"/>
+          <w:sz w:val="20"/>
+          <w:szCs w:val="20"/>
+          <w:rtl/>
+          <w:lang w:bidi="fa-IR"/>
+        </w:rPr>
+        <w:t xml:space="preserve"> </w:t>
+      </w:r>
       <w:r>
         <w:rPr>
           <w:rFonts w:ascii="Courier New" w:hAnsi="Courier New" w:cs="Courier New"/>
@@ -525,7 +684,6 @@
         </w:rPr>
         <w:t>MinSize</w:t>
       </w:r>
-      <w:proofErr w:type="spellEnd"/>
       <w:r>
         <w:rPr>
           <w:rFonts w:ascii="Courier New" w:hAnsi="Courier New" w:cs="Courier New" w:hint="cs"/>
@@ -580,7 +738,6 @@
         </w:rPr>
         <w:t xml:space="preserve"> کردن </w:t>
       </w:r>
-      <w:proofErr w:type="spellStart"/>
       <w:r>
         <w:rPr>
           <w:rFonts w:ascii="Courier New" w:hAnsi="Courier New" w:cs="Courier New"/>
@@ -590,7 +747,6 @@
         </w:rPr>
         <w:t>AcceptButton</w:t>
       </w:r>
-      <w:proofErr w:type="spellEnd"/>
       <w:r>
         <w:rPr>
           <w:rFonts w:ascii="Courier New" w:hAnsi="Courier New" w:cs="Courier New" w:hint="cs"/>
@@ -601,7 +757,6 @@
         </w:rPr>
         <w:t xml:space="preserve"> و </w:t>
       </w:r>
-      <w:proofErr w:type="spellStart"/>
       <w:r>
         <w:rPr>
           <w:rFonts w:ascii="Courier New" w:hAnsi="Courier New" w:cs="Courier New"/>
@@ -611,7 +766,6 @@
         </w:rPr>
         <w:t>CancelButton</w:t>
       </w:r>
-      <w:proofErr w:type="spellEnd"/>
       <w:r>
         <w:rPr>
           <w:rFonts w:ascii="Courier New" w:hAnsi="Courier New" w:cs="Courier New" w:hint="cs"/>
@@ -648,7 +802,7 @@
       <w:pPr>
         <w:bidi/>
         <w:rPr>
-          <w:rFonts w:ascii="Courier New" w:hAnsi="Courier New" w:cs="Courier New" w:hint="cs"/>
+          <w:rFonts w:ascii="Courier New" w:hAnsi="Courier New" w:cs="Courier New"/>
           <w:sz w:val="20"/>
           <w:szCs w:val="20"/>
           <w:rtl/>
@@ -675,7 +829,6 @@
         </w:rPr>
         <w:t xml:space="preserve">قبل از مطالعه فرم </w:t>
       </w:r>
-      <w:proofErr w:type="spellStart"/>
       <w:r>
         <w:rPr>
           <w:rFonts w:ascii="Courier New" w:hAnsi="Courier New" w:cs="Courier New"/>
@@ -685,7 +838,6 @@
         </w:rPr>
         <w:t>UsersListForm</w:t>
       </w:r>
-      <w:proofErr w:type="spellEnd"/>
       <w:r>
         <w:rPr>
           <w:rFonts w:ascii="Courier New" w:hAnsi="Courier New" w:cs="Courier New" w:hint="cs"/>

</xml_diff>